<commit_message>
Added component diagram and priority list
</commit_message>
<xml_diff>
--- a/IPOS-PU Integration and Interface summary draft.docx
+++ b/IPOS-PU Integration and Interface summary draft.docx
@@ -25,7 +25,13 @@
         <w:rPr>
           <w:lang w:val="en-US"/>
         </w:rPr>
-        <w:t>Summarisation of integration assumptions and draft interface design ideas for IPOS PU system.</w:t>
+        <w:t>Summarisation of integration assumptions and draft interface design ideas for IPOS PU system</w:t>
+      </w:r>
+      <w:r>
+        <w:rPr>
+          <w:lang w:val="en-US"/>
+        </w:rPr>
+        <w:t xml:space="preserve"> by Designer Fathiat Ayodele.</w:t>
       </w:r>
     </w:p>
     <w:p>
@@ -85,8 +91,6 @@
       </w:pPr>
       <w:r>
         <w:tab/>
-      </w:r>
-      <w:r>
         <w:t>membership registration (commercial &amp; non-commercial)</w:t>
       </w:r>
     </w:p>
@@ -100,8 +104,6 @@
       </w:pPr>
       <w:r>
         <w:tab/>
-      </w:r>
-      <w:r>
         <w:t>online catalogue browsing</w:t>
       </w:r>
     </w:p>
@@ -115,8 +117,6 @@
       </w:pPr>
       <w:r>
         <w:tab/>
-      </w:r>
-      <w:r>
         <w:t xml:space="preserve">shopping </w:t>
       </w:r>
       <w:r>
@@ -136,8 +136,6 @@
       </w:pPr>
       <w:r>
         <w:tab/>
-      </w:r>
-      <w:r>
         <w:t xml:space="preserve">card payment processing </w:t>
       </w:r>
     </w:p>
@@ -151,8 +149,6 @@
       </w:pPr>
       <w:r>
         <w:tab/>
-      </w:r>
-      <w:r>
         <w:t>promotion campaigns and counters</w:t>
       </w:r>
     </w:p>
@@ -166,8 +162,6 @@
       </w:pPr>
       <w:r>
         <w:tab/>
-      </w:r>
-      <w:r>
         <w:t>sending confirmation emails</w:t>
       </w:r>
     </w:p>
@@ -378,8 +372,6 @@
       </w:pPr>
       <w:r>
         <w:tab/>
-      </w:r>
-      <w:r>
         <w:t xml:space="preserve">the order is marked as </w:t>
       </w:r>
       <w:r>
@@ -400,8 +392,6 @@
       </w:pPr>
       <w:r>
         <w:tab/>
-      </w:r>
-      <w:r>
         <w:t>propagation will be retried</w:t>
       </w:r>
     </w:p>
@@ -422,14 +412,34 @@
         <w:rPr>
           <w:b/>
           <w:bCs/>
+          <w:lang w:val="fr-FR"/>
         </w:rPr>
       </w:pPr>
       <w:r>
         <w:rPr>
           <w:b/>
           <w:bCs/>
-        </w:rPr>
-        <w:t>Interface list:</w:t>
+          <w:lang w:val="fr-FR"/>
+        </w:rPr>
+        <w:t xml:space="preserve">Interface </w:t>
+      </w:r>
+      <w:proofErr w:type="spellStart"/>
+      <w:r>
+        <w:rPr>
+          <w:b/>
+          <w:bCs/>
+          <w:lang w:val="fr-FR"/>
+        </w:rPr>
+        <w:t>list</w:t>
+      </w:r>
+      <w:proofErr w:type="spellEnd"/>
+      <w:r>
+        <w:rPr>
+          <w:b/>
+          <w:bCs/>
+          <w:lang w:val="fr-FR"/>
+        </w:rPr>
+        <w:t>:</w:t>
       </w:r>
     </w:p>
     <w:p>
@@ -3197,6 +3207,7 @@
   <w:style w:type="character" w:default="1" w:styleId="DefaultParagraphFont">
     <w:name w:val="Default Paragraph Font"/>
     <w:uiPriority w:val="1"/>
+    <w:semiHidden/>
     <w:unhideWhenUsed/>
   </w:style>
   <w:style w:type="table" w:default="1" w:styleId="TableNormal">

</xml_diff>